<commit_message>
Primeiro exercicio, algumas definicoes em relacao ao SGBD
</commit_message>
<xml_diff>
--- a/Módulo 4/02_fases_db.docx
+++ b/Módulo 4/02_fases_db.docx
@@ -38,10 +38,23 @@
         <w:t>Análise de Requisitos</w:t>
       </w:r>
       <w:r>
+        <w:rPr>
+          <w:b/>
+          <w:bCs/>
+        </w:rPr>
+        <w:t xml:space="preserve"> (Mini-mundo)</w:t>
+      </w:r>
+      <w:r>
         <w:t xml:space="preserve">: </w:t>
       </w:r>
       <w:r>
-        <w:t>Identifica quais são os dados que devem ser armazenados no banco de dados e os que não devem ser armazenados. Evitando informações desnecessárias.</w:t>
+        <w:t>Identifica</w:t>
+      </w:r>
+      <w:r>
+        <w:t>r</w:t>
+      </w:r>
+      <w:r>
+        <w:t xml:space="preserve"> quais são os dados que devem ser armazenados no banco de dados e os que não devem ser armazenados. Evitando informações desnecessárias.</w:t>
       </w:r>
     </w:p>
     <w:p>
@@ -59,15 +72,116 @@
         <mc:AlternateContent>
           <mc:Choice Requires="wps">
             <w:drawing>
-              <wp:anchor distT="0" distB="0" distL="114300" distR="114300" simplePos="0" relativeHeight="251663360" behindDoc="0" locked="0" layoutInCell="1" allowOverlap="1" wp14:anchorId="0BF6A032" wp14:editId="09450302">
+              <wp:anchor distT="0" distB="0" distL="114300" distR="114300" simplePos="0" relativeHeight="251661312" behindDoc="0" locked="0" layoutInCell="1" allowOverlap="1" wp14:anchorId="2C58C701" wp14:editId="632D5CA6">
+                <wp:simplePos x="0" y="0"/>
+                <wp:positionH relativeFrom="column">
+                  <wp:posOffset>4977147</wp:posOffset>
+                </wp:positionH>
+                <wp:positionV relativeFrom="paragraph">
+                  <wp:posOffset>500380</wp:posOffset>
+                </wp:positionV>
+                <wp:extent cx="675005" cy="247015"/>
+                <wp:effectExtent l="0" t="0" r="10795" b="19685"/>
+                <wp:wrapNone/>
+                <wp:docPr id="165" name="Elipse 165"/>
+                <wp:cNvGraphicFramePr/>
+                <a:graphic xmlns:a="http://schemas.openxmlformats.org/drawingml/2006/main">
+                  <a:graphicData uri="http://schemas.microsoft.com/office/word/2010/wordprocessingShape">
+                    <wps:wsp>
+                      <wps:cNvSpPr/>
+                      <wps:spPr>
+                        <a:xfrm>
+                          <a:off x="0" y="0"/>
+                          <a:ext cx="675005" cy="247015"/>
+                        </a:xfrm>
+                        <a:prstGeom prst="ellipse">
+                          <a:avLst/>
+                        </a:prstGeom>
+                        <a:noFill/>
+                        <a:ln w="9525" cap="flat" cmpd="sng" algn="ctr">
+                          <a:solidFill>
+                            <a:schemeClr val="dk1"/>
+                          </a:solidFill>
+                          <a:prstDash val="solid"/>
+                          <a:round/>
+                          <a:headEnd type="none" w="med" len="med"/>
+                          <a:tailEnd type="none" w="med" len="med"/>
+                        </a:ln>
+                      </wps:spPr>
+                      <wps:style>
+                        <a:lnRef idx="0">
+                          <a:scrgbClr r="0" g="0" b="0"/>
+                        </a:lnRef>
+                        <a:fillRef idx="0">
+                          <a:scrgbClr r="0" g="0" b="0"/>
+                        </a:fillRef>
+                        <a:effectRef idx="0">
+                          <a:scrgbClr r="0" g="0" b="0"/>
+                        </a:effectRef>
+                        <a:fontRef idx="minor">
+                          <a:schemeClr val="dk1"/>
+                        </a:fontRef>
+                      </wps:style>
+                      <wps:txbx>
+                        <w:txbxContent>
+                          <w:p>
+                            <w:pPr>
+                              <w:jc w:val="center"/>
+                            </w:pPr>
+                          </w:p>
+                        </w:txbxContent>
+                      </wps:txbx>
+                      <wps:bodyPr rot="0" spcFirstLastPara="0" vertOverflow="overflow" horzOverflow="overflow" vert="horz" wrap="square" lIns="91440" tIns="45720" rIns="91440" bIns="45720" numCol="1" spcCol="0" rtlCol="0" fromWordArt="0" anchor="ctr" anchorCtr="0" forceAA="0" compatLnSpc="1">
+                        <a:prstTxWarp prst="textNoShape">
+                          <a:avLst/>
+                        </a:prstTxWarp>
+                        <a:noAutofit/>
+                      </wps:bodyPr>
+                    </wps:wsp>
+                  </a:graphicData>
+                </a:graphic>
+                <wp14:sizeRelH relativeFrom="margin">
+                  <wp14:pctWidth>0</wp14:pctWidth>
+                </wp14:sizeRelH>
+                <wp14:sizeRelV relativeFrom="margin">
+                  <wp14:pctHeight>0</wp14:pctHeight>
+                </wp14:sizeRelV>
+              </wp:anchor>
+            </w:drawing>
+          </mc:Choice>
+          <mc:Fallback>
+            <w:pict>
+              <v:oval w14:anchorId="2C58C701" id="Elipse 165" o:spid="_x0000_s1026" style="position:absolute;left:0;text-align:left;margin-left:391.9pt;margin-top:39.4pt;width:53.15pt;height:19.45pt;z-index:251661312;visibility:visible;mso-wrap-style:square;mso-width-percent:0;mso-height-percent:0;mso-wrap-distance-left:9pt;mso-wrap-distance-top:0;mso-wrap-distance-right:9pt;mso-wrap-distance-bottom:0;mso-position-horizontal:absolute;mso-position-horizontal-relative:text;mso-position-vertical:absolute;mso-position-vertical-relative:text;mso-width-percent:0;mso-height-percent:0;mso-width-relative:margin;mso-height-relative:margin;v-text-anchor:middle" o:gfxdata="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" filled="f" strokecolor="black [3200]">
+                <v:textbox>
+                  <w:txbxContent>
+                    <w:p>
+                      <w:pPr>
+                        <w:jc w:val="center"/>
+                      </w:pPr>
+                    </w:p>
+                  </w:txbxContent>
+                </v:textbox>
+              </v:oval>
+            </w:pict>
+          </mc:Fallback>
+        </mc:AlternateContent>
+      </w:r>
+      <w:r>
+        <w:rPr>
+          <w:noProof/>
+        </w:rPr>
+        <mc:AlternateContent>
+          <mc:Choice Requires="wps">
+            <w:drawing>
+              <wp:anchor distT="0" distB="0" distL="114300" distR="114300" simplePos="0" relativeHeight="251663360" behindDoc="0" locked="0" layoutInCell="1" allowOverlap="1" wp14:anchorId="0BF6A032" wp14:editId="707EB2CB">
                 <wp:simplePos x="0" y="0"/>
                 <wp:positionH relativeFrom="margin">
-                  <wp:posOffset>4516738</wp:posOffset>
+                  <wp:posOffset>314325</wp:posOffset>
                 </wp:positionH>
                 <wp:positionV relativeFrom="paragraph">
-                  <wp:posOffset>410210</wp:posOffset>
+                  <wp:posOffset>665497</wp:posOffset>
                 </wp:positionV>
-                <wp:extent cx="1383099" cy="444448"/>
+                <wp:extent cx="1383030" cy="443865"/>
                 <wp:effectExtent l="0" t="0" r="26670" b="13335"/>
                 <wp:wrapNone/>
                 <wp:docPr id="166" name="Losango 166"/>
@@ -79,7 +193,7 @@
                       <wps:spPr>
                         <a:xfrm>
                           <a:off x="0" y="0"/>
-                          <a:ext cx="1383099" cy="444448"/>
+                          <a:ext cx="1383030" cy="443865"/>
                         </a:xfrm>
                         <a:prstGeom prst="diamond">
                           <a:avLst/>
@@ -129,11 +243,11 @@
           </mc:Choice>
           <mc:Fallback>
             <w:pict>
-              <v:shapetype w14:anchorId="24D1B560" id="_x0000_t4" coordsize="21600,21600" o:spt="4" path="m10800,l,10800,10800,21600,21600,10800xe">
+              <v:shapetype w14:anchorId="52B7FC99" id="_x0000_t4" coordsize="21600,21600" o:spt="4" path="m10800,l,10800,10800,21600,21600,10800xe">
                 <v:stroke joinstyle="miter"/>
                 <v:path gradientshapeok="t" o:connecttype="rect" textboxrect="5400,5400,16200,16200"/>
               </v:shapetype>
-              <v:shape id="Losango 166" o:spid="_x0000_s1026" type="#_x0000_t4" style="position:absolute;margin-left:355.65pt;margin-top:32.3pt;width:108.9pt;height:35pt;z-index:251663360;visibility:visible;mso-wrap-style:square;mso-width-percent:0;mso-height-percent:0;mso-wrap-distance-left:9pt;mso-wrap-distance-top:0;mso-wrap-distance-right:9pt;mso-wrap-distance-bottom:0;mso-position-horizontal:absolute;mso-position-horizontal-relative:margin;mso-position-vertical:absolute;mso-position-vertical-relative:text;mso-width-percent:0;mso-height-percent:0;mso-width-relative:margin;mso-height-relative:margin;v-text-anchor:middle" o:gfxdata="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" filled="f" strokecolor="black [3200]">
+              <v:shape id="Losango 166" o:spid="_x0000_s1026" type="#_x0000_t4" style="position:absolute;margin-left:24.75pt;margin-top:52.4pt;width:108.9pt;height:34.95pt;z-index:251663360;visibility:visible;mso-wrap-style:square;mso-width-percent:0;mso-height-percent:0;mso-wrap-distance-left:9pt;mso-wrap-distance-top:0;mso-wrap-distance-right:9pt;mso-wrap-distance-bottom:0;mso-position-horizontal:absolute;mso-position-horizontal-relative:margin;mso-position-vertical:absolute;mso-position-vertical-relative:text;mso-width-percent:0;mso-height-percent:0;mso-width-relative:margin;mso-height-relative:margin;v-text-anchor:middle" o:gfxdata="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" filled="f" strokecolor="black [3200]">
                 <v:stroke joinstyle="round"/>
                 <w10:wrap anchorx="margin"/>
               </v:shape>
@@ -148,15 +262,15 @@
         <mc:AlternateContent>
           <mc:Choice Requires="wps">
             <w:drawing>
-              <wp:anchor distT="0" distB="0" distL="114300" distR="114300" simplePos="0" relativeHeight="251659264" behindDoc="0" locked="0" layoutInCell="1" allowOverlap="1" wp14:anchorId="46939488" wp14:editId="34BC42F3">
+              <wp:anchor distT="0" distB="0" distL="114300" distR="114300" simplePos="0" relativeHeight="251659264" behindDoc="0" locked="0" layoutInCell="1" allowOverlap="1" wp14:anchorId="46939488" wp14:editId="3EC3E5CE">
                 <wp:simplePos x="0" y="0"/>
                 <wp:positionH relativeFrom="column">
-                  <wp:posOffset>3021965</wp:posOffset>
+                  <wp:posOffset>4252612</wp:posOffset>
                 </wp:positionH>
                 <wp:positionV relativeFrom="paragraph">
-                  <wp:posOffset>492777</wp:posOffset>
+                  <wp:posOffset>500380</wp:posOffset>
                 </wp:positionV>
-                <wp:extent cx="675503" cy="263525"/>
+                <wp:extent cx="675005" cy="263525"/>
                 <wp:effectExtent l="0" t="0" r="10795" b="22225"/>
                 <wp:wrapNone/>
                 <wp:docPr id="164" name="Retângulo 164"/>
@@ -168,7 +282,7 @@
                       <wps:spPr>
                         <a:xfrm>
                           <a:off x="0" y="0"/>
-                          <a:ext cx="675503" cy="263525"/>
+                          <a:ext cx="675005" cy="263525"/>
                         </a:xfrm>
                         <a:prstGeom prst="rect">
                           <a:avLst/>
@@ -218,91 +332,9 @@
           </mc:Choice>
           <mc:Fallback>
             <w:pict>
-              <v:rect w14:anchorId="4D9BFE3F" id="Retângulo 164" o:spid="_x0000_s1026" style="position:absolute;margin-left:237.95pt;margin-top:38.8pt;width:53.2pt;height:20.75pt;z-index:251659264;visibility:visible;mso-wrap-style:square;mso-width-percent:0;mso-height-percent:0;mso-wrap-distance-left:9pt;mso-wrap-distance-top:0;mso-wrap-distance-right:9pt;mso-wrap-distance-bottom:0;mso-position-horizontal:absolute;mso-position-horizontal-relative:text;mso-position-vertical:absolute;mso-position-vertical-relative:text;mso-width-percent:0;mso-height-percent:0;mso-width-relative:margin;mso-height-relative:margin;v-text-anchor:middle" o:gfxdata="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" filled="f" strokecolor="black [3200]">
+              <v:rect w14:anchorId="1CDDD0A1" id="Retângulo 164" o:spid="_x0000_s1026" style="position:absolute;margin-left:334.85pt;margin-top:39.4pt;width:53.15pt;height:20.75pt;z-index:251659264;visibility:visible;mso-wrap-style:square;mso-width-percent:0;mso-height-percent:0;mso-wrap-distance-left:9pt;mso-wrap-distance-top:0;mso-wrap-distance-right:9pt;mso-wrap-distance-bottom:0;mso-position-horizontal:absolute;mso-position-horizontal-relative:text;mso-position-vertical:absolute;mso-position-vertical-relative:text;mso-width-percent:0;mso-height-percent:0;mso-width-relative:margin;mso-height-relative:margin;v-text-anchor:middle" o:gfxdata="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" filled="f" strokecolor="black [3200]">
                 <v:stroke joinstyle="round"/>
               </v:rect>
-            </w:pict>
-          </mc:Fallback>
-        </mc:AlternateContent>
-      </w:r>
-      <w:r>
-        <w:rPr>
-          <w:noProof/>
-        </w:rPr>
-        <mc:AlternateContent>
-          <mc:Choice Requires="wps">
-            <w:drawing>
-              <wp:anchor distT="0" distB="0" distL="114300" distR="114300" simplePos="0" relativeHeight="251661312" behindDoc="0" locked="0" layoutInCell="1" allowOverlap="1" wp14:anchorId="2C58C701" wp14:editId="7F1AADA2">
-                <wp:simplePos x="0" y="0"/>
-                <wp:positionH relativeFrom="column">
-                  <wp:posOffset>3729990</wp:posOffset>
-                </wp:positionH>
-                <wp:positionV relativeFrom="paragraph">
-                  <wp:posOffset>492777</wp:posOffset>
-                </wp:positionV>
-                <wp:extent cx="675503" cy="247135"/>
-                <wp:effectExtent l="0" t="0" r="10795" b="19685"/>
-                <wp:wrapNone/>
-                <wp:docPr id="165" name="Elipse 165"/>
-                <wp:cNvGraphicFramePr/>
-                <a:graphic xmlns:a="http://schemas.openxmlformats.org/drawingml/2006/main">
-                  <a:graphicData uri="http://schemas.microsoft.com/office/word/2010/wordprocessingShape">
-                    <wps:wsp>
-                      <wps:cNvSpPr/>
-                      <wps:spPr>
-                        <a:xfrm>
-                          <a:off x="0" y="0"/>
-                          <a:ext cx="675503" cy="247135"/>
-                        </a:xfrm>
-                        <a:prstGeom prst="ellipse">
-                          <a:avLst/>
-                        </a:prstGeom>
-                        <a:noFill/>
-                        <a:ln w="9525" cap="flat" cmpd="sng" algn="ctr">
-                          <a:solidFill>
-                            <a:schemeClr val="dk1"/>
-                          </a:solidFill>
-                          <a:prstDash val="solid"/>
-                          <a:round/>
-                          <a:headEnd type="none" w="med" len="med"/>
-                          <a:tailEnd type="none" w="med" len="med"/>
-                        </a:ln>
-                      </wps:spPr>
-                      <wps:style>
-                        <a:lnRef idx="0">
-                          <a:scrgbClr r="0" g="0" b="0"/>
-                        </a:lnRef>
-                        <a:fillRef idx="0">
-                          <a:scrgbClr r="0" g="0" b="0"/>
-                        </a:fillRef>
-                        <a:effectRef idx="0">
-                          <a:scrgbClr r="0" g="0" b="0"/>
-                        </a:effectRef>
-                        <a:fontRef idx="minor">
-                          <a:schemeClr val="dk1"/>
-                        </a:fontRef>
-                      </wps:style>
-                      <wps:bodyPr rot="0" spcFirstLastPara="0" vertOverflow="overflow" horzOverflow="overflow" vert="horz" wrap="square" lIns="91440" tIns="45720" rIns="91440" bIns="45720" numCol="1" spcCol="0" rtlCol="0" fromWordArt="0" anchor="ctr" anchorCtr="0" forceAA="0" compatLnSpc="1">
-                        <a:prstTxWarp prst="textNoShape">
-                          <a:avLst/>
-                        </a:prstTxWarp>
-                        <a:noAutofit/>
-                      </wps:bodyPr>
-                    </wps:wsp>
-                  </a:graphicData>
-                </a:graphic>
-                <wp14:sizeRelH relativeFrom="margin">
-                  <wp14:pctWidth>0</wp14:pctWidth>
-                </wp14:sizeRelH>
-                <wp14:sizeRelV relativeFrom="margin">
-                  <wp14:pctHeight>0</wp14:pctHeight>
-                </wp14:sizeRelV>
-              </wp:anchor>
-            </w:drawing>
-          </mc:Choice>
-          <mc:Fallback>
-            <w:pict>
-              <v:oval w14:anchorId="136545DB" id="Elipse 165" o:spid="_x0000_s1026" style="position:absolute;margin-left:293.7pt;margin-top:38.8pt;width:53.2pt;height:19.45pt;z-index:251661312;visibility:visible;mso-wrap-style:square;mso-width-percent:0;mso-height-percent:0;mso-wrap-distance-left:9pt;mso-wrap-distance-top:0;mso-wrap-distance-right:9pt;mso-wrap-distance-bottom:0;mso-position-horizontal:absolute;mso-position-horizontal-relative:text;mso-position-vertical:absolute;mso-position-vertical-relative:text;mso-width-percent:0;mso-height-percent:0;mso-width-relative:margin;mso-height-relative:margin;v-text-anchor:middle" o:gfxdata="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" filled="f" strokecolor="black [3200]"/>
             </w:pict>
           </mc:Fallback>
         </mc:AlternateContent>
@@ -313,6 +345,13 @@
           <w:bCs/>
         </w:rPr>
         <w:t>Projeto Conceitual</w:t>
+      </w:r>
+      <w:r>
+        <w:rPr>
+          <w:b/>
+          <w:bCs/>
+        </w:rPr>
+        <w:t xml:space="preserve"> (MER)</w:t>
       </w:r>
       <w:r>
         <w:t>:</w:t>
@@ -327,19 +366,7 @@
         <w:t xml:space="preserve"> através de um gráfico </w:t>
       </w:r>
       <w:r>
-        <w:t xml:space="preserve">para representar o banco com entidades, atributos </w:t>
-      </w:r>
-      <w:r>
-        <w:t xml:space="preserve"> </w:t>
-      </w:r>
-      <w:r>
-        <w:t>e</w:t>
-      </w:r>
-      <w:r>
-        <w:t xml:space="preserve"> </w:t>
-      </w:r>
-      <w:r>
-        <w:t xml:space="preserve"> relacionamentos</w:t>
+        <w:t>para representar o banco com entidades, atributos e relacionamentos</w:t>
       </w:r>
       <w:r>
         <w:t>.</w:t>
@@ -359,6 +386,13 @@
           <w:bCs/>
         </w:rPr>
         <w:t>Projeto Lógico</w:t>
+      </w:r>
+      <w:r>
+        <w:rPr>
+          <w:b/>
+          <w:bCs/>
+        </w:rPr>
+        <w:t xml:space="preserve"> (MDR)</w:t>
       </w:r>
       <w:r>
         <w:t>:</w:t>
@@ -373,7 +407,19 @@
         <w:rPr>
           <w:noProof/>
         </w:rPr>
-        <w:t>Representa um mapeamento do projeto conceitual enteidade-relacionamento, onde a construção dos modelos internos são realizados detalhando tabelas, regras, relacionamentos, dados das colunas etc... Que irá resultar o esquema detalhado do banco de dados.</w:t>
+        <w:t xml:space="preserve">Definir qual SGBD irá </w:t>
+      </w:r>
+      <w:r>
+        <w:rPr>
+          <w:noProof/>
+        </w:rPr>
+        <w:t>ser utilizado que r</w:t>
+      </w:r>
+      <w:r>
+        <w:rPr>
+          <w:noProof/>
+        </w:rPr>
+        <w:t>epresenta um mapeamento do projeto conceitual enteidade-relacionamento, onde a construção dos modelos internos são realizados detalhando tabelas, regras, relacionamentos, dados das colunas etc...</w:t>
       </w:r>
     </w:p>
     <w:p>
@@ -390,6 +436,13 @@
           <w:bCs/>
         </w:rPr>
         <w:t>Projeto Físico</w:t>
+      </w:r>
+      <w:r>
+        <w:rPr>
+          <w:b/>
+          <w:bCs/>
+        </w:rPr>
+        <w:t xml:space="preserve"> (SQL)</w:t>
       </w:r>
       <w:r>
         <w:t>:</w:t>
@@ -416,7 +469,19 @@
         <w:rPr>
           <w:noProof/>
         </w:rPr>
-        <w:t xml:space="preserve"> e serão definidas as estruturas de armazenamento, os índices e a organização de arquivo do banco e dados.</w:t>
+        <w:t xml:space="preserve"> e serão definidas as estruturas de armazenamento, os índices e a organização de arquivo do banco e dados</w:t>
+      </w:r>
+      <w:r>
+        <w:rPr>
+          <w:noProof/>
+        </w:rPr>
+        <w:t>, ou seja, a implementação do SQL</w:t>
+      </w:r>
+      <w:r>
+        <w:rPr>
+          <w:noProof/>
+        </w:rPr>
+        <w:t>.</w:t>
       </w:r>
     </w:p>
     <w:sectPr>

</xml_diff>